<commit_message>
add links to algorithm information
</commit_message>
<xml_diff>
--- a/ideas/Algorithms.docx
+++ b/ideas/Algorithms.docx
@@ -4,12 +4,210 @@
   <w:body>
     <w:p>
       <w:pPr>
-        <w:pStyle w:val="Normal"/>
-        <w:rPr/>
+        <w:pStyle w:val="Heading1"/>
+        <w:spacing w:before="240" w:after="120"/>
+        <w:rPr>
+          <w:sz w:val="28"/>
+          <w:sz w:val="28"/>
+          <w:szCs w:val="28"/>
+          <w:rFonts w:ascii="Liberation Sans" w:hAnsi="Liberation Sans" w:eastAsia="Droid Sans Fallback" w:cs="Droid Sans Devanagari"/>
+          <w:color w:val="00000A"/>
+          <w:lang w:val="nl-NL" w:eastAsia="zh-CN" w:bidi="hi-IN"/>
+        </w:rPr>
       </w:pPr>
       <w:r>
         <w:rPr/>
         <w:t>Algoritmes</w:t>
+      </w:r>
+      <w:r/>
+    </w:p>
+    <w:p>
+      <w:pPr>
+        <w:pStyle w:val="Normal"/>
+        <w:rPr>
+          <w:sz w:val="24"/>
+          <w:sz w:val="24"/>
+          <w:szCs w:val="24"/>
+          <w:rFonts w:ascii="Liberation Serif" w:hAnsi="Liberation Serif" w:eastAsia="Droid Sans Fallback" w:cs="Droid Sans Devanagari"/>
+          <w:color w:val="00000A"/>
+          <w:lang w:val="nl-NL" w:eastAsia="zh-CN" w:bidi="hi-IN"/>
+        </w:rPr>
+      </w:pPr>
+      <w:r>
+        <w:rPr/>
+      </w:r>
+      <w:r/>
+    </w:p>
+    <w:p>
+      <w:pPr>
+        <w:pStyle w:val="Normal"/>
+      </w:pPr>
+      <w:r>
+        <w:rPr/>
+        <w:t xml:space="preserve">Grid algorithms </w:t>
+      </w:r>
+      <w:r>
+        <w:rPr/>
+        <w:t>(pdf powerpoint)</w:t>
+      </w:r>
+      <w:r/>
+    </w:p>
+    <w:p>
+      <w:pPr>
+        <w:pStyle w:val="Normal"/>
+        <w:rPr>
+          <w:sz w:val="24"/>
+          <w:sz w:val="24"/>
+          <w:szCs w:val="24"/>
+          <w:rFonts w:ascii="Liberation Serif" w:hAnsi="Liberation Serif" w:eastAsia="Droid Sans Fallback" w:cs="Droid Sans Devanagari"/>
+          <w:color w:val="00000A"/>
+          <w:lang w:val="nl-NL" w:eastAsia="zh-CN" w:bidi="hi-IN"/>
+        </w:rPr>
+      </w:pPr>
+      <w:r>
+        <w:rPr/>
+        <w:t>http://users.eecs.northwestern.edu/~haizhou/357/lec6.pdf</w:t>
+      </w:r>
+      <w:r/>
+    </w:p>
+    <w:p>
+      <w:pPr>
+        <w:pStyle w:val="Normal"/>
+        <w:rPr>
+          <w:sz w:val="24"/>
+          <w:sz w:val="24"/>
+          <w:szCs w:val="24"/>
+          <w:rFonts w:ascii="Liberation Serif" w:hAnsi="Liberation Serif" w:eastAsia="Droid Sans Fallback" w:cs="Droid Sans Devanagari"/>
+          <w:color w:val="00000A"/>
+          <w:lang w:val="nl-NL" w:eastAsia="zh-CN" w:bidi="hi-IN"/>
+        </w:rPr>
+      </w:pPr>
+      <w:r>
+        <w:rPr/>
+      </w:r>
+      <w:r/>
+    </w:p>
+    <w:p>
+      <w:pPr>
+        <w:pStyle w:val="Normal"/>
+        <w:rPr>
+          <w:sz w:val="24"/>
+          <w:sz w:val="24"/>
+          <w:szCs w:val="24"/>
+          <w:rFonts w:ascii="Liberation Serif" w:hAnsi="Liberation Serif" w:eastAsia="Droid Sans Fallback" w:cs="Droid Sans Devanagari"/>
+          <w:color w:val="00000A"/>
+          <w:lang w:val="nl-NL" w:eastAsia="zh-CN" w:bidi="hi-IN"/>
+        </w:rPr>
+      </w:pPr>
+      <w:r>
+        <w:rPr/>
+        <w:t>Fringe search (supposedly) beats A* at grid pathfinding</w:t>
+      </w:r>
+      <w:r/>
+    </w:p>
+    <w:p>
+      <w:pPr>
+        <w:pStyle w:val="Normal"/>
+        <w:rPr>
+          <w:sz w:val="24"/>
+          <w:sz w:val="24"/>
+          <w:szCs w:val="24"/>
+          <w:rFonts w:ascii="Liberation Serif" w:hAnsi="Liberation Serif" w:eastAsia="Droid Sans Fallback" w:cs="Droid Sans Devanagari"/>
+          <w:color w:val="00000A"/>
+          <w:lang w:val="nl-NL" w:eastAsia="zh-CN" w:bidi="hi-IN"/>
+        </w:rPr>
+      </w:pPr>
+      <w:r>
+        <w:rPr/>
+        <w:t>https://en.wikipedia.org/wiki/Fringe_search</w:t>
+      </w:r>
+      <w:r/>
+    </w:p>
+    <w:p>
+      <w:pPr>
+        <w:pStyle w:val="Normal"/>
+        <w:rPr>
+          <w:sz w:val="24"/>
+          <w:sz w:val="24"/>
+          <w:szCs w:val="24"/>
+          <w:rFonts w:ascii="Liberation Serif" w:hAnsi="Liberation Serif" w:eastAsia="Droid Sans Fallback" w:cs="Droid Sans Devanagari"/>
+          <w:color w:val="00000A"/>
+          <w:lang w:val="nl-NL" w:eastAsia="zh-CN" w:bidi="hi-IN"/>
+        </w:rPr>
+      </w:pPr>
+      <w:r>
+        <w:rPr/>
+      </w:r>
+      <w:r/>
+    </w:p>
+    <w:p>
+      <w:pPr>
+        <w:pStyle w:val="Heading1"/>
+        <w:rPr>
+          <w:sz w:val="28"/>
+          <w:sz w:val="28"/>
+          <w:szCs w:val="28"/>
+          <w:rFonts w:ascii="Liberation Sans" w:hAnsi="Liberation Sans" w:eastAsia="Droid Sans Fallback" w:cs="Droid Sans Devanagari"/>
+          <w:color w:val="00000A"/>
+          <w:lang w:val="nl-NL" w:eastAsia="zh-CN" w:bidi="hi-IN"/>
+        </w:rPr>
+      </w:pPr>
+      <w:r>
+        <w:rPr/>
+        <w:t>Optimizations</w:t>
+      </w:r>
+      <w:r/>
+    </w:p>
+    <w:p>
+      <w:pPr>
+        <w:pStyle w:val="Normal"/>
+        <w:rPr>
+          <w:sz w:val="24"/>
+          <w:sz w:val="24"/>
+          <w:szCs w:val="24"/>
+          <w:rFonts w:ascii="Liberation Serif" w:hAnsi="Liberation Serif" w:eastAsia="Droid Sans Fallback" w:cs="Droid Sans Devanagari"/>
+          <w:color w:val="00000A"/>
+          <w:lang w:val="nl-NL" w:eastAsia="zh-CN" w:bidi="hi-IN"/>
+        </w:rPr>
+      </w:pPr>
+      <w:r>
+        <w:rPr/>
+      </w:r>
+      <w:r/>
+    </w:p>
+    <w:p>
+      <w:pPr>
+        <w:pStyle w:val="Normal"/>
+        <w:rPr>
+          <w:sz w:val="24"/>
+          <w:sz w:val="24"/>
+          <w:szCs w:val="24"/>
+          <w:rFonts w:ascii="Liberation Serif" w:hAnsi="Liberation Serif" w:eastAsia="Droid Sans Fallback" w:cs="Droid Sans Devanagari"/>
+          <w:color w:val="00000A"/>
+          <w:lang w:val="nl-NL" w:eastAsia="zh-CN" w:bidi="hi-IN"/>
+        </w:rPr>
+      </w:pPr>
+      <w:r>
+        <w:rPr/>
+        <w:t>Grid pathfinding optimizations</w:t>
+      </w:r>
+      <w:r/>
+    </w:p>
+    <w:p>
+      <w:pPr>
+        <w:pStyle w:val="Normal"/>
+        <w:rPr>
+          <w:sz w:val="24"/>
+          <w:sz w:val="24"/>
+          <w:szCs w:val="24"/>
+          <w:rFonts w:ascii="Liberation Serif" w:hAnsi="Liberation Serif" w:eastAsia="Droid Sans Fallback" w:cs="Droid Sans Devanagari"/>
+          <w:color w:val="00000A"/>
+          <w:lang w:val="nl-NL" w:eastAsia="zh-CN" w:bidi="hi-IN"/>
+        </w:rPr>
+      </w:pPr>
+      <w:r>
+        <w:rPr/>
+        <w:t xml:space="preserve">http://www.redblobgames.com/pathfinding/grids/algorithms.html </w:t>
       </w:r>
       <w:r/>
     </w:p>
@@ -20,6 +218,7 @@
       <w:pgNumType w:fmt="decimal"/>
       <w:formProt w:val="false"/>
       <w:textDirection w:val="lrTb"/>
+      <w:docGrid w:type="default" w:linePitch="240" w:charSpace="4294961151"/>
     </w:sectPr>
   </w:body>
 </w:document>
@@ -31,7 +230,6 @@
     <w:rPrDefault>
       <w:rPr>
         <w:rFonts w:ascii="Liberation Serif" w:hAnsi="Liberation Serif" w:eastAsia="Droid Sans Fallback" w:cs="Droid Sans Devanagari"/>
-        <w:sz w:val="24"/>
         <w:szCs w:val="24"/>
         <w:lang w:val="nl-NL" w:eastAsia="zh-CN" w:bidi="hi-IN"/>
       </w:rPr>
@@ -45,13 +243,61 @@
     <w:pPr>
       <w:widowControl w:val="false"/>
       <w:suppressAutoHyphens w:val="true"/>
+      <w:bidi w:val="0"/>
+      <w:jc w:val="left"/>
     </w:pPr>
     <w:rPr>
       <w:rFonts w:ascii="Liberation Serif" w:hAnsi="Liberation Serif" w:eastAsia="Droid Sans Fallback" w:cs="Droid Sans Devanagari"/>
-      <w:color w:val="auto"/>
+      <w:color w:val="00000A"/>
       <w:sz w:val="24"/>
       <w:szCs w:val="24"/>
       <w:lang w:val="nl-NL" w:eastAsia="zh-CN" w:bidi="hi-IN"/>
+    </w:rPr>
+  </w:style>
+  <w:style w:type="paragraph" w:styleId="Heading1">
+    <w:name w:val="Heading 1"/>
+    <w:basedOn w:val="Heading"/>
+    <w:pPr/>
+    <w:rPr/>
+  </w:style>
+  <w:style w:type="paragraph" w:styleId="Heading2">
+    <w:name w:val="Heading 2"/>
+    <w:basedOn w:val="Heading"/>
+    <w:pPr/>
+    <w:rPr/>
+  </w:style>
+  <w:style w:type="paragraph" w:styleId="Heading3">
+    <w:name w:val="Heading 3"/>
+    <w:basedOn w:val="Heading"/>
+    <w:pPr/>
+    <w:rPr/>
+  </w:style>
+  <w:style w:type="paragraph" w:styleId="Heading4">
+    <w:name w:val="Heading 4"/>
+    <w:basedOn w:val="Heading"/>
+    <w:pPr/>
+    <w:rPr/>
+  </w:style>
+  <w:style w:type="character" w:styleId="Bullets">
+    <w:name w:val="Bullets"/>
+    <w:rPr>
+      <w:rFonts w:ascii="OpenSymbol" w:hAnsi="OpenSymbol" w:eastAsia="OpenSymbol" w:cs="OpenSymbol"/>
+    </w:rPr>
+  </w:style>
+  <w:style w:type="character" w:styleId="InternetLink">
+    <w:name w:val="Internet Link"/>
+    <w:rPr>
+      <w:color w:val="000080"/>
+      <w:u w:val="single"/>
+      <w:lang w:val="zxx" w:eastAsia="zxx" w:bidi="zxx"/>
+    </w:rPr>
+  </w:style>
+  <w:style w:type="character" w:styleId="VisitedInternetLink">
+    <w:name w:val="Visited Internet Link"/>
+    <w:rPr>
+      <w:color w:val="800000"/>
+      <w:u w:val="single"/>
+      <w:lang w:val="zxx" w:eastAsia="zxx" w:bidi="zxx"/>
     </w:rPr>
   </w:style>
   <w:style w:type="paragraph" w:styleId="Heading">
@@ -109,5 +355,23 @@
       <w:rFonts w:cs="Droid Sans Devanagari"/>
     </w:rPr>
   </w:style>
+  <w:style w:type="paragraph" w:styleId="Quotations">
+    <w:name w:val="Quotations"/>
+    <w:basedOn w:val="Normal"/>
+    <w:pPr/>
+    <w:rPr/>
+  </w:style>
+  <w:style w:type="paragraph" w:styleId="Title">
+    <w:name w:val="Title"/>
+    <w:basedOn w:val="Heading"/>
+    <w:pPr/>
+    <w:rPr/>
+  </w:style>
+  <w:style w:type="paragraph" w:styleId="Subtitle">
+    <w:name w:val="Subtitle"/>
+    <w:basedOn w:val="Heading"/>
+    <w:pPr/>
+    <w:rPr/>
+  </w:style>
 </w:styles>
 </file>
</xml_diff>